<commit_message>
cor between the 4 dimensions + doc
</commit_message>
<xml_diff>
--- a/מודרך.docx
+++ b/מודרך.docx
@@ -676,7 +676,21 @@
           <w:sz w:val="24"/>
           <w:szCs w:val="24"/>
         </w:rPr>
-        <w:t>. As mentioned, response times- or breaking times (BT’s)- are a measure of how long it takes for participants to become aware of a stimulus</w:t>
+        <w:t>. As mentioned, response times- or breaking times (</w:t>
+      </w:r>
+      <w:r>
+        <w:rPr>
+          <w:sz w:val="24"/>
+          <w:szCs w:val="24"/>
+        </w:rPr>
+        <w:t>BTs</w:t>
+      </w:r>
+      <w:r>
+        <w:rPr>
+          <w:sz w:val="24"/>
+          <w:szCs w:val="24"/>
+        </w:rPr>
+        <w:t>)- are a measure of how long it takes for participants to become aware of a stimulus</w:t>
       </w:r>
       <w:r>
         <w:rPr>
@@ -1019,7 +1033,21 @@
           <w:sz w:val="24"/>
           <w:szCs w:val="24"/>
         </w:rPr>
-        <w:t>Usually, in a breaking suppression experiment, stimuli are selected by the researcher according to his hypothesis. Stimuli in those experiments differentiate along a hypothesized dimension(s) that the researcher believe as having a key role in contributing to BT’s.</w:t>
+        <w:t xml:space="preserve">Usually, in a breaking suppression experiment, stimuli are selected by the researcher according to his hypothesis. Stimuli in those experiments differentiate along a hypothesized dimension(s) that the researcher believe as having a key role in contributing to </w:t>
+      </w:r>
+      <w:r>
+        <w:rPr>
+          <w:sz w:val="24"/>
+          <w:szCs w:val="24"/>
+        </w:rPr>
+        <w:t>BTs</w:t>
+      </w:r>
+      <w:r>
+        <w:rPr>
+          <w:sz w:val="24"/>
+          <w:szCs w:val="24"/>
+        </w:rPr>
+        <w:t>.</w:t>
       </w:r>
       <w:r>
         <w:rPr>
@@ -1047,7 +1075,21 @@
           <w:sz w:val="24"/>
           <w:szCs w:val="24"/>
         </w:rPr>
-        <w:t xml:space="preserve">Data-driven approach uses randomly generated stimuli, differentiating in a vast variety of dimensions. After attaining BT’s </w:t>
+        <w:t xml:space="preserve">Data-driven approach uses randomly generated stimuli, differentiating in a vast variety of dimensions. After attaining </w:t>
+      </w:r>
+      <w:r>
+        <w:rPr>
+          <w:sz w:val="24"/>
+          <w:szCs w:val="24"/>
+        </w:rPr>
+        <w:t>BTs</w:t>
+      </w:r>
+      <w:r>
+        <w:rPr>
+          <w:sz w:val="24"/>
+          <w:szCs w:val="24"/>
+        </w:rPr>
+        <w:t xml:space="preserve"> </w:t>
       </w:r>
       <w:r>
         <w:rPr>
@@ -1252,12 +1294,18 @@
     <w:p>
       <w:pPr>
         <w:spacing w:line="480" w:lineRule="auto"/>
-        <w:ind w:firstLine="720"/>
         <w:rPr>
           <w:sz w:val="24"/>
           <w:szCs w:val="24"/>
         </w:rPr>
       </w:pPr>
+      <w:r>
+        <w:rPr>
+          <w:sz w:val="24"/>
+          <w:szCs w:val="24"/>
+        </w:rPr>
+        <w:tab/>
+      </w:r>
       <w:r>
         <w:rPr>
           <w:sz w:val="24"/>
@@ -1479,7 +1527,6 @@
       <w:pPr>
         <w:spacing w:line="480" w:lineRule="auto"/>
         <w:rPr>
-          <w:rFonts w:hint="cs"/>
           <w:sz w:val="24"/>
           <w:szCs w:val="24"/>
           <w:rtl/>
@@ -1490,7 +1537,7 @@
           <w:sz w:val="24"/>
           <w:szCs w:val="24"/>
         </w:rPr>
-        <w:t xml:space="preserve">BT’s of each of the 600 </w:t>
+        <w:t xml:space="preserve">BTs of each of the 600 </w:t>
       </w:r>
       <w:r>
         <w:rPr>
@@ -1588,7 +1635,21 @@
           <w:szCs w:val="24"/>
         </w:rPr>
         <w:tab/>
-        <w:t>Age have been found to significantly correlate with BT’s, r=0.2</w:t>
+        <w:t xml:space="preserve">Age have been found to significantly correlate with </w:t>
+      </w:r>
+      <w:r>
+        <w:rPr>
+          <w:sz w:val="24"/>
+          <w:szCs w:val="24"/>
+        </w:rPr>
+        <w:t>BTs</w:t>
+      </w:r>
+      <w:r>
+        <w:rPr>
+          <w:sz w:val="24"/>
+          <w:szCs w:val="24"/>
+        </w:rPr>
+        <w:t>, r=0.2</w:t>
       </w:r>
       <w:r>
         <w:rPr>
@@ -1679,10 +1740,22 @@
           <w:sz w:val="24"/>
           <w:szCs w:val="24"/>
         </w:rPr>
-        <w:t>articipant gender (Fig. 2a) nor stimuli face gender (Fig. 2b) had any significant effect on BT’s.</w:t>
-      </w:r>
-      <w:bookmarkStart w:id="0" w:name="_GoBack"/>
-      <w:bookmarkEnd w:id="0"/>
+        <w:t xml:space="preserve">articipant gender (Fig. 2a) nor stimuli face gender (Fig. 2b) had any significant effect on </w:t>
+      </w:r>
+      <w:r>
+        <w:rPr>
+          <w:sz w:val="24"/>
+          <w:szCs w:val="24"/>
+        </w:rPr>
+        <w:t>BTs</w:t>
+      </w:r>
+      <w:r>
+        <w:rPr>
+          <w:sz w:val="24"/>
+          <w:szCs w:val="24"/>
+        </w:rPr>
+        <w:t>.</w:t>
+      </w:r>
     </w:p>
     <w:p>
       <w:pPr>
@@ -1857,8 +1930,672 @@
           <w:sz w:val="24"/>
           <w:szCs w:val="24"/>
         </w:rPr>
-        <w:t xml:space="preserve"> perceived by female participants, female stimuli perceived by male participants, male stimuli perceived by male participants and male stimuli perceived by female participants.</w:t>
-      </w:r>
+        <w:t xml:space="preserve"> perceived by female participants</w:t>
+      </w:r>
+      <w:r>
+        <w:rPr>
+          <w:sz w:val="24"/>
+          <w:szCs w:val="24"/>
+        </w:rPr>
+        <w:t xml:space="preserve"> (</w:t>
+      </w:r>
+      <w:r>
+        <w:rPr>
+          <w:sz w:val="24"/>
+          <w:szCs w:val="24"/>
+        </w:rPr>
+        <w:t xml:space="preserve">referred to as </w:t>
+      </w:r>
+      <w:r>
+        <w:rPr>
+          <w:sz w:val="24"/>
+          <w:szCs w:val="24"/>
+        </w:rPr>
+        <w:t>“</w:t>
+      </w:r>
+      <w:proofErr w:type="spellStart"/>
+      <w:r>
+        <w:rPr>
+          <w:sz w:val="24"/>
+          <w:szCs w:val="24"/>
+        </w:rPr>
+        <w:t>fXf</w:t>
+      </w:r>
+      <w:proofErr w:type="spellEnd"/>
+      <w:r>
+        <w:rPr>
+          <w:sz w:val="24"/>
+          <w:szCs w:val="24"/>
+        </w:rPr>
+        <w:t>”)</w:t>
+      </w:r>
+      <w:r>
+        <w:rPr>
+          <w:sz w:val="24"/>
+          <w:szCs w:val="24"/>
+        </w:rPr>
+        <w:t>,</w:t>
+      </w:r>
+      <w:r>
+        <w:rPr>
+          <w:sz w:val="24"/>
+          <w:szCs w:val="24"/>
+        </w:rPr>
+        <w:t xml:space="preserve"> </w:t>
+      </w:r>
+      <w:r>
+        <w:rPr>
+          <w:sz w:val="24"/>
+          <w:szCs w:val="24"/>
+        </w:rPr>
+        <w:t>female stimuli perceived by male participants</w:t>
+      </w:r>
+      <w:r>
+        <w:rPr>
+          <w:sz w:val="24"/>
+          <w:szCs w:val="24"/>
+        </w:rPr>
+        <w:t xml:space="preserve"> (“</w:t>
+      </w:r>
+      <w:proofErr w:type="spellStart"/>
+      <w:r>
+        <w:rPr>
+          <w:sz w:val="24"/>
+          <w:szCs w:val="24"/>
+        </w:rPr>
+        <w:t>fXm</w:t>
+      </w:r>
+      <w:proofErr w:type="spellEnd"/>
+      <w:r>
+        <w:rPr>
+          <w:sz w:val="24"/>
+          <w:szCs w:val="24"/>
+        </w:rPr>
+        <w:t>”)</w:t>
+      </w:r>
+      <w:r>
+        <w:rPr>
+          <w:sz w:val="24"/>
+          <w:szCs w:val="24"/>
+        </w:rPr>
+        <w:t>, male stimuli perceived by male participants</w:t>
+      </w:r>
+      <w:r>
+        <w:rPr>
+          <w:sz w:val="24"/>
+          <w:szCs w:val="24"/>
+        </w:rPr>
+        <w:t xml:space="preserve"> (“</w:t>
+      </w:r>
+      <w:proofErr w:type="spellStart"/>
+      <w:r>
+        <w:rPr>
+          <w:sz w:val="24"/>
+          <w:szCs w:val="24"/>
+        </w:rPr>
+        <w:t>mXm</w:t>
+      </w:r>
+      <w:proofErr w:type="spellEnd"/>
+      <w:r>
+        <w:rPr>
+          <w:sz w:val="24"/>
+          <w:szCs w:val="24"/>
+        </w:rPr>
+        <w:t>”)</w:t>
+      </w:r>
+      <w:r>
+        <w:rPr>
+          <w:sz w:val="24"/>
+          <w:szCs w:val="24"/>
+        </w:rPr>
+        <w:t xml:space="preserve"> and male stimuli perceived by female participants</w:t>
+      </w:r>
+      <w:r>
+        <w:rPr>
+          <w:sz w:val="24"/>
+          <w:szCs w:val="24"/>
+        </w:rPr>
+        <w:t xml:space="preserve"> (“</w:t>
+      </w:r>
+      <w:proofErr w:type="spellStart"/>
+      <w:r>
+        <w:rPr>
+          <w:sz w:val="24"/>
+          <w:szCs w:val="24"/>
+        </w:rPr>
+        <w:t>mXf</w:t>
+      </w:r>
+      <w:proofErr w:type="spellEnd"/>
+      <w:r>
+        <w:rPr>
+          <w:sz w:val="24"/>
+          <w:szCs w:val="24"/>
+        </w:rPr>
+        <w:t>”)</w:t>
+      </w:r>
+      <w:r>
+        <w:rPr>
+          <w:sz w:val="24"/>
+          <w:szCs w:val="24"/>
+        </w:rPr>
+        <w:t>.</w:t>
+      </w:r>
+      <w:r>
+        <w:rPr>
+          <w:sz w:val="24"/>
+          <w:szCs w:val="24"/>
+        </w:rPr>
+        <w:t xml:space="preserve"> These </w:t>
+      </w:r>
+      <w:r>
+        <w:rPr>
+          <w:sz w:val="24"/>
+          <w:szCs w:val="24"/>
+        </w:rPr>
+        <w:t xml:space="preserve">derived </w:t>
+      </w:r>
+      <w:r>
+        <w:rPr>
+          <w:sz w:val="24"/>
+          <w:szCs w:val="24"/>
+        </w:rPr>
+        <w:t>priority dimensions</w:t>
+      </w:r>
+      <w:r>
+        <w:rPr>
+          <w:sz w:val="24"/>
+          <w:szCs w:val="24"/>
+        </w:rPr>
+        <w:t xml:space="preserve"> </w:t>
+      </w:r>
+      <w:r>
+        <w:rPr>
+          <w:sz w:val="24"/>
+          <w:szCs w:val="24"/>
+        </w:rPr>
+        <w:t>correlated significantly each with its own group’s BTs (r</w:t>
+      </w:r>
+      <w:r>
+        <w:rPr>
+          <w:sz w:val="24"/>
+          <w:szCs w:val="24"/>
+        </w:rPr>
+        <w:t xml:space="preserve">=0.39, p&lt;0.001; r=0.41, p&lt;0.001; r=0.36, p&lt;0.001 and r=0.39, p&lt;0.001, respectively), implying that the derived priority dimensions </w:t>
+      </w:r>
+      <w:r>
+        <w:rPr>
+          <w:sz w:val="24"/>
+          <w:szCs w:val="24"/>
+        </w:rPr>
+        <w:t xml:space="preserve">do </w:t>
+      </w:r>
+      <w:r>
+        <w:rPr>
+          <w:sz w:val="24"/>
+          <w:szCs w:val="24"/>
+        </w:rPr>
+        <w:t xml:space="preserve">in fact </w:t>
+      </w:r>
+      <w:r>
+        <w:rPr>
+          <w:sz w:val="24"/>
+          <w:szCs w:val="24"/>
+        </w:rPr>
+        <w:t>capture a large part of</w:t>
+      </w:r>
+      <w:r>
+        <w:rPr>
+          <w:sz w:val="24"/>
+          <w:szCs w:val="24"/>
+        </w:rPr>
+        <w:t xml:space="preserve"> the variables contributing to</w:t>
+      </w:r>
+      <w:r>
+        <w:rPr>
+          <w:sz w:val="24"/>
+          <w:szCs w:val="24"/>
+        </w:rPr>
+        <w:t xml:space="preserve"> </w:t>
+      </w:r>
+      <w:r>
+        <w:rPr>
+          <w:sz w:val="24"/>
+          <w:szCs w:val="24"/>
+        </w:rPr>
+        <w:t>prioritization for consciousness</w:t>
+      </w:r>
+      <w:r>
+        <w:rPr>
+          <w:sz w:val="24"/>
+          <w:szCs w:val="24"/>
+        </w:rPr>
+        <w:t>, explaining 15.21%, 16.81%, 12.96% and 15.21% of the variance in BTs, respectively.</w:t>
+      </w:r>
+      <w:r>
+        <w:rPr>
+          <w:sz w:val="24"/>
+          <w:szCs w:val="24"/>
+        </w:rPr>
+        <w:t xml:space="preserve"> Thus, we identified four different dimensions in face-space that correlate with prioritization for conscious awareness, each for its appropriate </w:t>
+      </w:r>
+      <w:r>
+        <w:rPr>
+          <w:sz w:val="24"/>
+          <w:szCs w:val="24"/>
+        </w:rPr>
+        <w:t>gender perceiving male or female faces</w:t>
+      </w:r>
+      <w:r>
+        <w:rPr>
+          <w:sz w:val="24"/>
+          <w:szCs w:val="24"/>
+        </w:rPr>
+        <w:t>.</w:t>
+      </w:r>
+      <w:r>
+        <w:rPr>
+          <w:sz w:val="24"/>
+          <w:szCs w:val="24"/>
+        </w:rPr>
+        <w:t xml:space="preserve"> </w:t>
+      </w:r>
+      <w:r>
+        <w:rPr>
+          <w:sz w:val="24"/>
+          <w:szCs w:val="24"/>
+        </w:rPr>
+        <w:t>remarkably</w:t>
+      </w:r>
+      <w:r>
+        <w:rPr>
+          <w:sz w:val="24"/>
+          <w:szCs w:val="24"/>
+        </w:rPr>
+        <w:t>, th</w:t>
+      </w:r>
+      <w:r>
+        <w:rPr>
+          <w:sz w:val="24"/>
+          <w:szCs w:val="24"/>
+        </w:rPr>
+        <w:t>e</w:t>
+      </w:r>
+      <w:r>
+        <w:rPr>
+          <w:sz w:val="24"/>
+          <w:szCs w:val="24"/>
+        </w:rPr>
+        <w:t>s</w:t>
+      </w:r>
+      <w:r>
+        <w:rPr>
+          <w:sz w:val="24"/>
+          <w:szCs w:val="24"/>
+        </w:rPr>
+        <w:t>e</w:t>
+      </w:r>
+      <w:r>
+        <w:rPr>
+          <w:sz w:val="24"/>
+          <w:szCs w:val="24"/>
+        </w:rPr>
+        <w:t xml:space="preserve"> dimensions</w:t>
+      </w:r>
+      <w:r>
+        <w:rPr>
+          <w:sz w:val="24"/>
+          <w:szCs w:val="24"/>
+        </w:rPr>
+        <w:t xml:space="preserve"> </w:t>
+      </w:r>
+      <w:r>
+        <w:rPr>
+          <w:sz w:val="24"/>
+          <w:szCs w:val="24"/>
+        </w:rPr>
+        <w:t>are each exclusive to its own group, as no significant correlation was found between none of the four priority dimensions (all r’s&lt;0.16, all p’s&gt;0.29).</w:t>
+      </w:r>
+    </w:p>
+    <w:p>
+      <w:pPr>
+        <w:spacing w:line="480" w:lineRule="auto"/>
+        <w:ind w:firstLine="720"/>
+        <w:rPr>
+          <w:sz w:val="24"/>
+          <w:szCs w:val="24"/>
+        </w:rPr>
+      </w:pPr>
+      <w:proofErr w:type="gramStart"/>
+      <w:r>
+        <w:rPr>
+          <w:sz w:val="24"/>
+          <w:szCs w:val="24"/>
+        </w:rPr>
+        <w:t>In order to</w:t>
+      </w:r>
+      <w:proofErr w:type="gramEnd"/>
+      <w:r>
+        <w:rPr>
+          <w:sz w:val="24"/>
+          <w:szCs w:val="24"/>
+        </w:rPr>
+        <w:t xml:space="preserve"> </w:t>
+      </w:r>
+      <w:r>
+        <w:rPr>
+          <w:sz w:val="24"/>
+          <w:szCs w:val="24"/>
+        </w:rPr>
+        <w:t>examine</w:t>
+      </w:r>
+      <w:r>
+        <w:rPr>
+          <w:sz w:val="24"/>
+          <w:szCs w:val="24"/>
+        </w:rPr>
+        <w:t xml:space="preserve"> the social meaningfulness </w:t>
+      </w:r>
+      <w:r>
+        <w:rPr>
+          <w:sz w:val="24"/>
+          <w:szCs w:val="24"/>
+        </w:rPr>
+        <w:t xml:space="preserve">of the priority dimension, in dependence </w:t>
+      </w:r>
+      <w:r>
+        <w:rPr>
+          <w:sz w:val="24"/>
+          <w:szCs w:val="24"/>
+        </w:rPr>
+        <w:t>of</w:t>
+      </w:r>
+      <w:r>
+        <w:rPr>
+          <w:sz w:val="24"/>
+          <w:szCs w:val="24"/>
+        </w:rPr>
+        <w:t xml:space="preserve"> a person’s gender and the gender of the face </w:t>
+      </w:r>
+      <w:r>
+        <w:rPr>
+          <w:sz w:val="24"/>
+          <w:szCs w:val="24"/>
+        </w:rPr>
+        <w:t>perceived</w:t>
+      </w:r>
+      <w:r>
+        <w:rPr>
+          <w:sz w:val="24"/>
+          <w:szCs w:val="24"/>
+        </w:rPr>
+        <w:t>, we correlated each one of the priority dimensions with the two central social traits inferred from faces: trustworthiness and dominance.</w:t>
+      </w:r>
+      <w:r>
+        <w:rPr>
+          <w:sz w:val="24"/>
+          <w:szCs w:val="24"/>
+        </w:rPr>
+        <w:t xml:space="preserve"> </w:t>
+      </w:r>
+    </w:p>
+    <w:p>
+      <w:pPr>
+        <w:spacing w:line="480" w:lineRule="auto"/>
+        <w:ind w:firstLine="720"/>
+        <w:rPr>
+          <w:sz w:val="24"/>
+          <w:szCs w:val="24"/>
+        </w:rPr>
+      </w:pPr>
+      <w:r>
+        <w:rPr>
+          <w:noProof/>
+          <w:sz w:val="24"/>
+          <w:szCs w:val="24"/>
+          <w:rtl/>
+        </w:rPr>
+        <w:lastRenderedPageBreak/>
+        <mc:AlternateContent>
+          <mc:Choice Requires="wps">
+            <w:drawing>
+              <wp:anchor distT="0" distB="0" distL="114300" distR="114300" simplePos="0" relativeHeight="251660288" behindDoc="0" locked="0" layoutInCell="1" allowOverlap="1" wp14:anchorId="217AC94F" wp14:editId="383750BE">
+                <wp:simplePos x="0" y="0"/>
+                <wp:positionH relativeFrom="column">
+                  <wp:posOffset>3943350</wp:posOffset>
+                </wp:positionH>
+                <wp:positionV relativeFrom="paragraph">
+                  <wp:posOffset>419100</wp:posOffset>
+                </wp:positionV>
+                <wp:extent cx="196850" cy="234950"/>
+                <wp:effectExtent l="0" t="0" r="0" b="0"/>
+                <wp:wrapNone/>
+                <wp:docPr id="3" name="תיבת טקסט 2"/>
+                <wp:cNvGraphicFramePr>
+                  <a:graphicFrameLocks xmlns:a="http://schemas.openxmlformats.org/drawingml/2006/main"/>
+                </wp:cNvGraphicFramePr>
+                <a:graphic xmlns:a="http://schemas.openxmlformats.org/drawingml/2006/main">
+                  <a:graphicData uri="http://schemas.microsoft.com/office/word/2010/wordprocessingShape">
+                    <wps:wsp>
+                      <wps:cNvSpPr txBox="1">
+                        <a:spLocks noChangeArrowheads="1"/>
+                      </wps:cNvSpPr>
+                      <wps:spPr bwMode="auto">
+                        <a:xfrm flipH="1">
+                          <a:off x="0" y="0"/>
+                          <a:ext cx="196850" cy="234950"/>
+                        </a:xfrm>
+                        <a:prstGeom prst="rect">
+                          <a:avLst/>
+                        </a:prstGeom>
+                        <a:noFill/>
+                        <a:ln w="9525">
+                          <a:noFill/>
+                          <a:miter lim="800000"/>
+                          <a:headEnd/>
+                          <a:tailEnd/>
+                        </a:ln>
+                      </wps:spPr>
+                      <wps:txbx>
+                        <w:txbxContent>
+                          <w:p>
+                            <w:r>
+                              <w:t>*</w:t>
+                            </w:r>
+                          </w:p>
+                        </w:txbxContent>
+                      </wps:txbx>
+                      <wps:bodyPr rot="0" vert="horz" wrap="square" lIns="91440" tIns="45720" rIns="91440" bIns="45720" anchor="t" anchorCtr="0">
+                        <a:noAutofit/>
+                      </wps:bodyPr>
+                    </wps:wsp>
+                  </a:graphicData>
+                </a:graphic>
+                <wp14:sizeRelH relativeFrom="page">
+                  <wp14:pctWidth>0</wp14:pctWidth>
+                </wp14:sizeRelH>
+                <wp14:sizeRelV relativeFrom="page">
+                  <wp14:pctHeight>0</wp14:pctHeight>
+                </wp14:sizeRelV>
+              </wp:anchor>
+            </w:drawing>
+          </mc:Choice>
+          <mc:Fallback>
+            <w:pict>
+              <v:shapetype w14:anchorId="217AC94F" id="_x0000_t202" coordsize="21600,21600" o:spt="202" path="m,l,21600r21600,l21600,xe">
+                <v:stroke joinstyle="miter"/>
+                <v:path gradientshapeok="t" o:connecttype="rect"/>
+              </v:shapetype>
+              <v:shape id="תיבת טקסט 2" o:spid="_x0000_s1026" type="#_x0000_t202" style="position:absolute;left:0;text-align:left;margin-left:310.5pt;margin-top:33pt;width:15.5pt;height:18.5pt;flip:x;z-index:251660288;visibility:visible;mso-wrap-style:square;mso-width-percent:0;mso-height-percent:0;mso-wrap-distance-left:9pt;mso-wrap-distance-top:0;mso-wrap-distance-right:9pt;mso-wrap-distance-bottom:0;mso-position-horizontal:absolute;mso-position-horizontal-relative:text;mso-position-vertical:absolute;mso-position-vertical-relative:text;mso-width-percent:0;mso-height-percent:0;mso-width-relative:page;mso-height-relative:page;v-text-anchor:top" o:gfxdata="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" filled="f" stroked="f">
+                <v:textbox>
+                  <w:txbxContent>
+                    <w:p>
+                      <w:r>
+                        <w:t>*</w:t>
+                      </w:r>
+                    </w:p>
+                  </w:txbxContent>
+                </v:textbox>
+              </v:shape>
+            </w:pict>
+          </mc:Fallback>
+        </mc:AlternateContent>
+      </w:r>
+      <w:r>
+        <w:rPr>
+          <w:noProof/>
+          <w:sz w:val="24"/>
+          <w:szCs w:val="24"/>
+          <w:rtl/>
+        </w:rPr>
+        <mc:AlternateContent>
+          <mc:Choice Requires="wps">
+            <w:drawing>
+              <wp:anchor distT="0" distB="0" distL="114300" distR="114300" simplePos="0" relativeHeight="251658240" behindDoc="0" locked="0" layoutInCell="1" allowOverlap="1" wp14:anchorId="4A24DC84" wp14:editId="49786EEB">
+                <wp:simplePos x="0" y="0"/>
+                <wp:positionH relativeFrom="column">
+                  <wp:posOffset>1498600</wp:posOffset>
+                </wp:positionH>
+                <wp:positionV relativeFrom="paragraph">
+                  <wp:posOffset>393700</wp:posOffset>
+                </wp:positionV>
+                <wp:extent cx="196850" cy="234950"/>
+                <wp:effectExtent l="0" t="0" r="0" b="0"/>
+                <wp:wrapNone/>
+                <wp:docPr id="217" name="תיבת טקסט 2"/>
+                <wp:cNvGraphicFramePr>
+                  <a:graphicFrameLocks xmlns:a="http://schemas.openxmlformats.org/drawingml/2006/main"/>
+                </wp:cNvGraphicFramePr>
+                <a:graphic xmlns:a="http://schemas.openxmlformats.org/drawingml/2006/main">
+                  <a:graphicData uri="http://schemas.microsoft.com/office/word/2010/wordprocessingShape">
+                    <wps:wsp>
+                      <wps:cNvSpPr txBox="1">
+                        <a:spLocks noChangeArrowheads="1"/>
+                      </wps:cNvSpPr>
+                      <wps:spPr bwMode="auto">
+                        <a:xfrm flipH="1">
+                          <a:off x="0" y="0"/>
+                          <a:ext cx="196850" cy="234950"/>
+                        </a:xfrm>
+                        <a:prstGeom prst="rect">
+                          <a:avLst/>
+                        </a:prstGeom>
+                        <a:noFill/>
+                        <a:ln w="9525">
+                          <a:noFill/>
+                          <a:miter lim="800000"/>
+                          <a:headEnd/>
+                          <a:tailEnd/>
+                        </a:ln>
+                      </wps:spPr>
+                      <wps:txbx>
+                        <w:txbxContent>
+                          <w:p>
+                            <w:r>
+                              <w:t>*</w:t>
+                            </w:r>
+                          </w:p>
+                        </w:txbxContent>
+                      </wps:txbx>
+                      <wps:bodyPr rot="0" vert="horz" wrap="square" lIns="91440" tIns="45720" rIns="91440" bIns="45720" anchor="t" anchorCtr="0">
+                        <a:noAutofit/>
+                      </wps:bodyPr>
+                    </wps:wsp>
+                  </a:graphicData>
+                </a:graphic>
+                <wp14:sizeRelH relativeFrom="page">
+                  <wp14:pctWidth>0</wp14:pctWidth>
+                </wp14:sizeRelH>
+                <wp14:sizeRelV relativeFrom="page">
+                  <wp14:pctHeight>0</wp14:pctHeight>
+                </wp14:sizeRelV>
+              </wp:anchor>
+            </w:drawing>
+          </mc:Choice>
+          <mc:Fallback>
+            <w:pict>
+              <v:shape w14:anchorId="4A24DC84" id="_x0000_s1027" type="#_x0000_t202" style="position:absolute;left:0;text-align:left;margin-left:118pt;margin-top:31pt;width:15.5pt;height:18.5pt;flip:x;z-index:251658240;visibility:visible;mso-wrap-style:square;mso-width-percent:0;mso-height-percent:0;mso-wrap-distance-left:9pt;mso-wrap-distance-top:0;mso-wrap-distance-right:9pt;mso-wrap-distance-bottom:0;mso-position-horizontal:absolute;mso-position-horizontal-relative:text;mso-position-vertical:absolute;mso-position-vertical-relative:text;mso-width-percent:0;mso-height-percent:0;mso-width-relative:page;mso-height-relative:page;v-text-anchor:top" o:gfxdata="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" filled="f" stroked="f">
+                <v:textbox>
+                  <w:txbxContent>
+                    <w:p>
+                      <w:r>
+                        <w:t>*</w:t>
+                      </w:r>
+                    </w:p>
+                  </w:txbxContent>
+                </v:textbox>
+              </v:shape>
+            </w:pict>
+          </mc:Fallback>
+        </mc:AlternateContent>
+      </w:r>
+      <w:r>
+        <w:rPr>
+          <w:noProof/>
+        </w:rPr>
+        <w:drawing>
+          <wp:inline distT="0" distB="0" distL="0" distR="0" wp14:anchorId="59FF5A46" wp14:editId="04384920">
+            <wp:extent cx="5219700" cy="3237230"/>
+            <wp:effectExtent l="0" t="0" r="0" b="1270"/>
+            <wp:docPr id="2" name="תרשים 2">
+              <a:extLst xmlns:a="http://schemas.openxmlformats.org/drawingml/2006/main">
+                <a:ext uri="{FF2B5EF4-FFF2-40B4-BE49-F238E27FC236}">
+                  <a16:creationId xmlns:a16="http://schemas.microsoft.com/office/drawing/2014/main" id="{AD149637-EE35-4623-AB07-B9328DD0C512}"/>
+                </a:ext>
+              </a:extLst>
+            </wp:docPr>
+            <wp:cNvGraphicFramePr/>
+            <a:graphic xmlns:a="http://schemas.openxmlformats.org/drawingml/2006/main">
+              <a:graphicData uri="http://schemas.openxmlformats.org/drawingml/2006/chart">
+                <c:chart xmlns:c="http://schemas.openxmlformats.org/drawingml/2006/chart" xmlns:r="http://schemas.openxmlformats.org/officeDocument/2006/relationships" r:id="rId5"/>
+              </a:graphicData>
+            </a:graphic>
+          </wp:inline>
+        </w:drawing>
+      </w:r>
+      <w:bookmarkStart w:id="0" w:name="_GoBack"/>
+      <w:bookmarkEnd w:id="0"/>
+    </w:p>
+    <w:p>
+      <w:pPr>
+        <w:spacing w:line="480" w:lineRule="auto"/>
+        <w:ind w:firstLine="720"/>
+        <w:rPr>
+          <w:sz w:val="24"/>
+          <w:szCs w:val="24"/>
+        </w:rPr>
+      </w:pPr>
+    </w:p>
+    <w:p>
+      <w:pPr>
+        <w:spacing w:line="480" w:lineRule="auto"/>
+        <w:ind w:firstLine="720"/>
+        <w:rPr>
+          <w:rFonts w:hint="cs"/>
+          <w:sz w:val="24"/>
+          <w:szCs w:val="24"/>
+          <w:rtl/>
+        </w:rPr>
+      </w:pPr>
+    </w:p>
+    <w:p>
+      <w:pPr>
+        <w:spacing w:line="480" w:lineRule="auto"/>
+        <w:ind w:firstLine="720"/>
+        <w:rPr>
+          <w:sz w:val="24"/>
+          <w:szCs w:val="24"/>
+        </w:rPr>
+      </w:pPr>
+    </w:p>
+    <w:p>
+      <w:pPr>
+        <w:spacing w:line="480" w:lineRule="auto"/>
+        <w:ind w:firstLine="720"/>
+        <w:rPr>
+          <w:sz w:val="24"/>
+          <w:szCs w:val="24"/>
+        </w:rPr>
+      </w:pPr>
     </w:p>
     <w:p>
       <w:pPr>
@@ -1984,7 +2721,7 @@
     </w:p>
     <w:p>
       <w:pPr>
-        <w:pStyle w:val="Heading4"/>
+        <w:pStyle w:val="4"/>
         <w:pBdr>
           <w:top w:val="single" w:sz="2" w:space="0" w:color="EEEEEE"/>
           <w:left w:val="single" w:sz="36" w:space="5" w:color="EEEEEE"/>
@@ -2009,6 +2746,7 @@
           <w:sz w:val="26"/>
           <w:szCs w:val="26"/>
         </w:rPr>
+        <w:lastRenderedPageBreak/>
         <w:t>Materials</w:t>
       </w:r>
     </w:p>
@@ -2024,7 +2762,7 @@
     </w:p>
     <w:p>
       <w:pPr>
-        <w:pStyle w:val="Heading4"/>
+        <w:pStyle w:val="4"/>
         <w:pBdr>
           <w:top w:val="single" w:sz="2" w:space="0" w:color="EEEEEE"/>
           <w:left w:val="single" w:sz="36" w:space="5" w:color="EEEEEE"/>
@@ -2064,7 +2802,7 @@
     </w:p>
     <w:p>
       <w:pPr>
-        <w:pStyle w:val="Heading4"/>
+        <w:pStyle w:val="4"/>
         <w:pBdr>
           <w:top w:val="single" w:sz="2" w:space="0" w:color="EEEEEE"/>
           <w:left w:val="single" w:sz="36" w:space="5" w:color="EEEEEE"/>
@@ -2592,14 +3330,14 @@
     <w:lsdException w:name="Hashtag" w:semiHidden="1" w:unhideWhenUsed="1"/>
     <w:lsdException w:name="Unresolved Mention" w:semiHidden="1" w:unhideWhenUsed="1"/>
   </w:latentStyles>
-  <w:style w:type="paragraph" w:default="1" w:styleId="Normal">
+  <w:style w:type="paragraph" w:default="1" w:styleId="a">
     <w:name w:val="Normal"/>
     <w:qFormat/>
   </w:style>
-  <w:style w:type="paragraph" w:styleId="Heading4">
+  <w:style w:type="paragraph" w:styleId="4">
     <w:name w:val="heading 4"/>
-    <w:basedOn w:val="Normal"/>
-    <w:link w:val="Heading4Char"/>
+    <w:basedOn w:val="a"/>
+    <w:link w:val="40"/>
     <w:uiPriority w:val="9"/>
     <w:qFormat/>
     <w:rsid w:val="009219E4"/>
@@ -2615,13 +3353,13 @@
       <w:szCs w:val="24"/>
     </w:rPr>
   </w:style>
-  <w:style w:type="character" w:default="1" w:styleId="DefaultParagraphFont">
+  <w:style w:type="character" w:default="1" w:styleId="a0">
     <w:name w:val="Default Paragraph Font"/>
     <w:uiPriority w:val="1"/>
     <w:semiHidden/>
     <w:unhideWhenUsed/>
   </w:style>
-  <w:style w:type="table" w:default="1" w:styleId="TableNormal">
+  <w:style w:type="table" w:default="1" w:styleId="a1">
     <w:name w:val="Normal Table"/>
     <w:uiPriority w:val="99"/>
     <w:semiHidden/>
@@ -2636,16 +3374,16 @@
       </w:tblCellMar>
     </w:tblPr>
   </w:style>
-  <w:style w:type="numbering" w:default="1" w:styleId="NoList">
+  <w:style w:type="numbering" w:default="1" w:styleId="a2">
     <w:name w:val="No List"/>
     <w:uiPriority w:val="99"/>
     <w:semiHidden/>
     <w:unhideWhenUsed/>
   </w:style>
-  <w:style w:type="character" w:customStyle="1" w:styleId="Heading4Char">
-    <w:name w:val="Heading 4 Char"/>
-    <w:basedOn w:val="DefaultParagraphFont"/>
-    <w:link w:val="Heading4"/>
+  <w:style w:type="character" w:customStyle="1" w:styleId="40">
+    <w:name w:val="כותרת 4 תו"/>
+    <w:basedOn w:val="a0"/>
+    <w:link w:val="4"/>
     <w:uiPriority w:val="9"/>
     <w:rsid w:val="009219E4"/>
     <w:rPr>
@@ -2657,6 +3395,1112 @@
     </w:rPr>
   </w:style>
 </w:styles>
+</file>
+
+<file path=word/charts/chart1.xml><?xml version="1.0" encoding="utf-8"?>
+<c:chartSpace xmlns:c="http://schemas.openxmlformats.org/drawingml/2006/chart" xmlns:a="http://schemas.openxmlformats.org/drawingml/2006/main" xmlns:r="http://schemas.openxmlformats.org/officeDocument/2006/relationships" xmlns:c16r2="http://schemas.microsoft.com/office/drawing/2015/06/chart">
+  <c:date1904 val="0"/>
+  <c:lang val="he-IL"/>
+  <c:roundedCorners val="0"/>
+  <mc:AlternateContent xmlns:mc="http://schemas.openxmlformats.org/markup-compatibility/2006">
+    <mc:Choice xmlns:c14="http://schemas.microsoft.com/office/drawing/2007/8/2/chart" Requires="c14">
+      <c14:style val="102"/>
+    </mc:Choice>
+    <mc:Fallback>
+      <c:style val="2"/>
+    </mc:Fallback>
+  </mc:AlternateContent>
+  <c:chart>
+    <c:title>
+      <c:overlay val="0"/>
+      <c:spPr>
+        <a:noFill/>
+        <a:ln>
+          <a:noFill/>
+        </a:ln>
+        <a:effectLst/>
+      </c:spPr>
+      <c:txPr>
+        <a:bodyPr rot="0" spcFirstLastPara="1" vertOverflow="ellipsis" vert="horz" wrap="square" anchor="ctr" anchorCtr="1"/>
+        <a:lstStyle/>
+        <a:p>
+          <a:pPr>
+            <a:defRPr sz="1440" b="0" i="0" u="none" strike="noStrike" kern="1200" spc="0" baseline="0">
+              <a:solidFill>
+                <a:schemeClr val="tx1">
+                  <a:lumMod val="65000"/>
+                  <a:lumOff val="35000"/>
+                </a:schemeClr>
+              </a:solidFill>
+              <a:latin typeface="+mn-lt"/>
+              <a:ea typeface="+mn-ea"/>
+              <a:cs typeface="+mn-cs"/>
+            </a:defRPr>
+          </a:pPr>
+          <a:endParaRPr lang="en-US"/>
+        </a:p>
+      </c:txPr>
+    </c:title>
+    <c:autoTitleDeleted val="0"/>
+    <c:plotArea>
+      <c:layout/>
+      <c:barChart>
+        <c:barDir val="col"/>
+        <c:grouping val="clustered"/>
+        <c:varyColors val="0"/>
+        <c:ser>
+          <c:idx val="0"/>
+          <c:order val="0"/>
+          <c:tx>
+            <c:strRef>
+              <c:f>גיליון1!$A$2</c:f>
+              <c:strCache>
+                <c:ptCount val="1"/>
+                <c:pt idx="0">
+                  <c:v>dominance</c:v>
+                </c:pt>
+              </c:strCache>
+            </c:strRef>
+          </c:tx>
+          <c:spPr>
+            <a:solidFill>
+              <a:schemeClr val="accent1"/>
+            </a:solidFill>
+            <a:ln>
+              <a:noFill/>
+            </a:ln>
+            <a:effectLst/>
+          </c:spPr>
+          <c:invertIfNegative val="0"/>
+          <c:dLbls>
+            <c:spPr>
+              <a:noFill/>
+              <a:ln>
+                <a:noFill/>
+              </a:ln>
+              <a:effectLst/>
+            </c:spPr>
+            <c:txPr>
+              <a:bodyPr rot="0" spcFirstLastPara="1" vertOverflow="ellipsis" vert="horz" wrap="square" anchor="ctr" anchorCtr="1"/>
+              <a:lstStyle/>
+              <a:p>
+                <a:pPr>
+                  <a:defRPr sz="1200" b="0" i="0" u="none" strike="noStrike" kern="1200" baseline="0">
+                    <a:solidFill>
+                      <a:schemeClr val="tx1">
+                        <a:lumMod val="75000"/>
+                        <a:lumOff val="25000"/>
+                      </a:schemeClr>
+                    </a:solidFill>
+                    <a:latin typeface="+mn-lt"/>
+                    <a:ea typeface="+mn-ea"/>
+                    <a:cs typeface="+mn-cs"/>
+                  </a:defRPr>
+                </a:pPr>
+                <a:endParaRPr lang="en-US"/>
+              </a:p>
+            </c:txPr>
+            <c:showLegendKey val="0"/>
+            <c:showVal val="1"/>
+            <c:showCatName val="0"/>
+            <c:showSerName val="0"/>
+            <c:showPercent val="0"/>
+            <c:showBubbleSize val="0"/>
+            <c:showLeaderLines val="0"/>
+            <c:extLst>
+              <c:ext xmlns:c15="http://schemas.microsoft.com/office/drawing/2012/chart" uri="{CE6537A1-D6FC-4f65-9D91-7224C49458BB}">
+                <c15:showLeaderLines val="1"/>
+                <c15:leaderLines>
+                  <c:spPr>
+                    <a:ln w="9525" cap="flat" cmpd="sng" algn="ctr">
+                      <a:solidFill>
+                        <a:schemeClr val="tx1">
+                          <a:lumMod val="35000"/>
+                          <a:lumOff val="65000"/>
+                        </a:schemeClr>
+                      </a:solidFill>
+                      <a:round/>
+                    </a:ln>
+                    <a:effectLst/>
+                  </c:spPr>
+                </c15:leaderLines>
+              </c:ext>
+            </c:extLst>
+          </c:dLbls>
+          <c:cat>
+            <c:strRef>
+              <c:f>גיליון1!$B$1:$E$1</c:f>
+              <c:strCache>
+                <c:ptCount val="4"/>
+                <c:pt idx="0">
+                  <c:v>fXm</c:v>
+                </c:pt>
+                <c:pt idx="1">
+                  <c:v>fXf</c:v>
+                </c:pt>
+                <c:pt idx="2">
+                  <c:v>mXm</c:v>
+                </c:pt>
+                <c:pt idx="3">
+                  <c:v>mXf</c:v>
+                </c:pt>
+              </c:strCache>
+            </c:strRef>
+          </c:cat>
+          <c:val>
+            <c:numRef>
+              <c:f>גיליון1!$B$2:$E$2</c:f>
+              <c:numCache>
+                <c:formatCode>General</c:formatCode>
+                <c:ptCount val="4"/>
+                <c:pt idx="0">
+                  <c:v>0.31</c:v>
+                </c:pt>
+                <c:pt idx="1">
+                  <c:v>-7.0000000000000007E-2</c:v>
+                </c:pt>
+                <c:pt idx="2">
+                  <c:v>-0.15</c:v>
+                </c:pt>
+                <c:pt idx="3">
+                  <c:v>-0.09</c:v>
+                </c:pt>
+              </c:numCache>
+            </c:numRef>
+          </c:val>
+          <c:extLst>
+            <c:ext xmlns:c16="http://schemas.microsoft.com/office/drawing/2014/chart" uri="{C3380CC4-5D6E-409C-BE32-E72D297353CC}">
+              <c16:uniqueId val="{00000000-5687-4E3B-842B-D0F4B6D2A2AD}"/>
+            </c:ext>
+          </c:extLst>
+        </c:ser>
+        <c:ser>
+          <c:idx val="1"/>
+          <c:order val="1"/>
+          <c:tx>
+            <c:strRef>
+              <c:f>גיליון1!$A$3</c:f>
+              <c:strCache>
+                <c:ptCount val="1"/>
+                <c:pt idx="0">
+                  <c:v>trustworthiness</c:v>
+                </c:pt>
+              </c:strCache>
+            </c:strRef>
+          </c:tx>
+          <c:spPr>
+            <a:solidFill>
+              <a:schemeClr val="accent2"/>
+            </a:solidFill>
+            <a:ln>
+              <a:noFill/>
+            </a:ln>
+            <a:effectLst/>
+          </c:spPr>
+          <c:invertIfNegative val="0"/>
+          <c:dLbls>
+            <c:spPr>
+              <a:noFill/>
+              <a:ln>
+                <a:noFill/>
+              </a:ln>
+              <a:effectLst/>
+            </c:spPr>
+            <c:txPr>
+              <a:bodyPr rot="0" spcFirstLastPara="1" vertOverflow="ellipsis" vert="horz" wrap="square" anchor="ctr" anchorCtr="1"/>
+              <a:lstStyle/>
+              <a:p>
+                <a:pPr>
+                  <a:defRPr sz="1200" b="0" i="0" u="none" strike="noStrike" kern="1200" baseline="0">
+                    <a:solidFill>
+                      <a:schemeClr val="tx1">
+                        <a:lumMod val="75000"/>
+                        <a:lumOff val="25000"/>
+                      </a:schemeClr>
+                    </a:solidFill>
+                    <a:latin typeface="+mn-lt"/>
+                    <a:ea typeface="+mn-ea"/>
+                    <a:cs typeface="+mn-cs"/>
+                  </a:defRPr>
+                </a:pPr>
+                <a:endParaRPr lang="en-US"/>
+              </a:p>
+            </c:txPr>
+            <c:showLegendKey val="0"/>
+            <c:showVal val="1"/>
+            <c:showCatName val="0"/>
+            <c:showSerName val="0"/>
+            <c:showPercent val="0"/>
+            <c:showBubbleSize val="0"/>
+            <c:showLeaderLines val="0"/>
+            <c:extLst>
+              <c:ext xmlns:c15="http://schemas.microsoft.com/office/drawing/2012/chart" uri="{CE6537A1-D6FC-4f65-9D91-7224C49458BB}">
+                <c15:showLeaderLines val="1"/>
+                <c15:leaderLines>
+                  <c:spPr>
+                    <a:ln w="9525" cap="flat" cmpd="sng" algn="ctr">
+                      <a:solidFill>
+                        <a:schemeClr val="tx1">
+                          <a:lumMod val="35000"/>
+                          <a:lumOff val="65000"/>
+                        </a:schemeClr>
+                      </a:solidFill>
+                      <a:round/>
+                    </a:ln>
+                    <a:effectLst/>
+                  </c:spPr>
+                </c15:leaderLines>
+              </c:ext>
+            </c:extLst>
+          </c:dLbls>
+          <c:cat>
+            <c:strRef>
+              <c:f>גיליון1!$B$1:$E$1</c:f>
+              <c:strCache>
+                <c:ptCount val="4"/>
+                <c:pt idx="0">
+                  <c:v>fXm</c:v>
+                </c:pt>
+                <c:pt idx="1">
+                  <c:v>fXf</c:v>
+                </c:pt>
+                <c:pt idx="2">
+                  <c:v>mXm</c:v>
+                </c:pt>
+                <c:pt idx="3">
+                  <c:v>mXf</c:v>
+                </c:pt>
+              </c:strCache>
+            </c:strRef>
+          </c:cat>
+          <c:val>
+            <c:numRef>
+              <c:f>גיליון1!$B$3:$E$3</c:f>
+              <c:numCache>
+                <c:formatCode>General</c:formatCode>
+                <c:ptCount val="4"/>
+                <c:pt idx="0">
+                  <c:v>-0.05</c:v>
+                </c:pt>
+                <c:pt idx="1">
+                  <c:v>0.23</c:v>
+                </c:pt>
+                <c:pt idx="2">
+                  <c:v>0.31</c:v>
+                </c:pt>
+                <c:pt idx="3">
+                  <c:v>0.08</c:v>
+                </c:pt>
+              </c:numCache>
+            </c:numRef>
+          </c:val>
+          <c:extLst>
+            <c:ext xmlns:c16="http://schemas.microsoft.com/office/drawing/2014/chart" uri="{C3380CC4-5D6E-409C-BE32-E72D297353CC}">
+              <c16:uniqueId val="{00000001-5687-4E3B-842B-D0F4B6D2A2AD}"/>
+            </c:ext>
+          </c:extLst>
+        </c:ser>
+        <c:dLbls>
+          <c:showLegendKey val="0"/>
+          <c:showVal val="0"/>
+          <c:showCatName val="0"/>
+          <c:showSerName val="0"/>
+          <c:showPercent val="0"/>
+          <c:showBubbleSize val="0"/>
+        </c:dLbls>
+        <c:gapWidth val="219"/>
+        <c:overlap val="-27"/>
+        <c:axId val="1314555727"/>
+        <c:axId val="1313982671"/>
+      </c:barChart>
+      <c:catAx>
+        <c:axId val="1314555727"/>
+        <c:scaling>
+          <c:orientation val="minMax"/>
+        </c:scaling>
+        <c:delete val="0"/>
+        <c:axPos val="b"/>
+        <c:numFmt formatCode="General" sourceLinked="1"/>
+        <c:majorTickMark val="none"/>
+        <c:minorTickMark val="none"/>
+        <c:tickLblPos val="low"/>
+        <c:spPr>
+          <a:noFill/>
+          <a:ln w="9525" cap="flat" cmpd="sng" algn="ctr">
+            <a:solidFill>
+              <a:schemeClr val="tx1">
+                <a:lumMod val="15000"/>
+                <a:lumOff val="85000"/>
+              </a:schemeClr>
+            </a:solidFill>
+            <a:round/>
+          </a:ln>
+          <a:effectLst/>
+        </c:spPr>
+        <c:txPr>
+          <a:bodyPr rot="-60000000" spcFirstLastPara="1" vertOverflow="ellipsis" vert="horz" wrap="square" anchor="ctr" anchorCtr="1"/>
+          <a:lstStyle/>
+          <a:p>
+            <a:pPr>
+              <a:defRPr sz="1200" b="0" i="0" u="none" strike="noStrike" kern="1200" baseline="0">
+                <a:solidFill>
+                  <a:schemeClr val="tx1">
+                    <a:lumMod val="65000"/>
+                    <a:lumOff val="35000"/>
+                  </a:schemeClr>
+                </a:solidFill>
+                <a:latin typeface="+mn-lt"/>
+                <a:ea typeface="+mn-ea"/>
+                <a:cs typeface="+mn-cs"/>
+              </a:defRPr>
+            </a:pPr>
+            <a:endParaRPr lang="en-US"/>
+          </a:p>
+        </c:txPr>
+        <c:crossAx val="1313982671"/>
+        <c:crosses val="autoZero"/>
+        <c:auto val="1"/>
+        <c:lblAlgn val="ctr"/>
+        <c:lblOffset val="100"/>
+        <c:noMultiLvlLbl val="0"/>
+      </c:catAx>
+      <c:valAx>
+        <c:axId val="1313982671"/>
+        <c:scaling>
+          <c:orientation val="minMax"/>
+        </c:scaling>
+        <c:delete val="0"/>
+        <c:axPos val="l"/>
+        <c:majorGridlines>
+          <c:spPr>
+            <a:ln w="9525" cap="flat" cmpd="sng" algn="ctr">
+              <a:solidFill>
+                <a:schemeClr val="tx1">
+                  <a:lumMod val="15000"/>
+                  <a:lumOff val="85000"/>
+                </a:schemeClr>
+              </a:solidFill>
+              <a:round/>
+            </a:ln>
+            <a:effectLst/>
+          </c:spPr>
+        </c:majorGridlines>
+        <c:title>
+          <c:tx>
+            <c:rich>
+              <a:bodyPr rot="-5400000" spcFirstLastPara="1" vertOverflow="ellipsis" vert="horz" wrap="square" anchor="ctr" anchorCtr="1"/>
+              <a:lstStyle/>
+              <a:p>
+                <a:pPr>
+                  <a:defRPr sz="1200" b="0" i="0" u="none" strike="noStrike" kern="1200" baseline="0">
+                    <a:solidFill>
+                      <a:schemeClr val="tx1">
+                        <a:lumMod val="65000"/>
+                        <a:lumOff val="35000"/>
+                      </a:schemeClr>
+                    </a:solidFill>
+                    <a:latin typeface="+mn-lt"/>
+                    <a:ea typeface="+mn-ea"/>
+                    <a:cs typeface="+mn-cs"/>
+                  </a:defRPr>
+                </a:pPr>
+                <a:r>
+                  <a:rPr lang="en-US"/>
+                  <a:t>Pearson's R</a:t>
+                </a:r>
+                <a:endParaRPr lang="he-IL"/>
+              </a:p>
+            </c:rich>
+          </c:tx>
+          <c:overlay val="0"/>
+          <c:spPr>
+            <a:noFill/>
+            <a:ln>
+              <a:noFill/>
+            </a:ln>
+            <a:effectLst/>
+          </c:spPr>
+          <c:txPr>
+            <a:bodyPr rot="-5400000" spcFirstLastPara="1" vertOverflow="ellipsis" vert="horz" wrap="square" anchor="ctr" anchorCtr="1"/>
+            <a:lstStyle/>
+            <a:p>
+              <a:pPr>
+                <a:defRPr sz="1200" b="0" i="0" u="none" strike="noStrike" kern="1200" baseline="0">
+                  <a:solidFill>
+                    <a:schemeClr val="tx1">
+                      <a:lumMod val="65000"/>
+                      <a:lumOff val="35000"/>
+                    </a:schemeClr>
+                  </a:solidFill>
+                  <a:latin typeface="+mn-lt"/>
+                  <a:ea typeface="+mn-ea"/>
+                  <a:cs typeface="+mn-cs"/>
+                </a:defRPr>
+              </a:pPr>
+              <a:endParaRPr lang="en-US"/>
+            </a:p>
+          </c:txPr>
+        </c:title>
+        <c:numFmt formatCode="General" sourceLinked="1"/>
+        <c:majorTickMark val="none"/>
+        <c:minorTickMark val="none"/>
+        <c:tickLblPos val="nextTo"/>
+        <c:spPr>
+          <a:noFill/>
+          <a:ln>
+            <a:noFill/>
+          </a:ln>
+          <a:effectLst/>
+        </c:spPr>
+        <c:txPr>
+          <a:bodyPr rot="-60000000" spcFirstLastPara="1" vertOverflow="ellipsis" vert="horz" wrap="square" anchor="ctr" anchorCtr="1"/>
+          <a:lstStyle/>
+          <a:p>
+            <a:pPr>
+              <a:defRPr sz="1200" b="0" i="0" u="none" strike="noStrike" kern="1200" baseline="0">
+                <a:solidFill>
+                  <a:schemeClr val="tx1">
+                    <a:lumMod val="65000"/>
+                    <a:lumOff val="35000"/>
+                  </a:schemeClr>
+                </a:solidFill>
+                <a:latin typeface="+mn-lt"/>
+                <a:ea typeface="+mn-ea"/>
+                <a:cs typeface="+mn-cs"/>
+              </a:defRPr>
+            </a:pPr>
+            <a:endParaRPr lang="en-US"/>
+          </a:p>
+        </c:txPr>
+        <c:crossAx val="1314555727"/>
+        <c:crosses val="autoZero"/>
+        <c:crossBetween val="between"/>
+      </c:valAx>
+      <c:spPr>
+        <a:noFill/>
+        <a:ln>
+          <a:noFill/>
+        </a:ln>
+        <a:effectLst/>
+      </c:spPr>
+    </c:plotArea>
+    <c:legend>
+      <c:legendPos val="b"/>
+      <c:layout>
+        <c:manualLayout>
+          <c:xMode val="edge"/>
+          <c:yMode val="edge"/>
+          <c:x val="0.21576865391826022"/>
+          <c:y val="0.90272489568293568"/>
+          <c:w val="0.5836142073149948"/>
+          <c:h val="9.0973907089591119E-2"/>
+        </c:manualLayout>
+      </c:layout>
+      <c:overlay val="0"/>
+      <c:spPr>
+        <a:noFill/>
+        <a:ln>
+          <a:noFill/>
+        </a:ln>
+        <a:effectLst/>
+      </c:spPr>
+      <c:txPr>
+        <a:bodyPr rot="0" spcFirstLastPara="1" vertOverflow="ellipsis" vert="horz" wrap="square" anchor="ctr" anchorCtr="1"/>
+        <a:lstStyle/>
+        <a:p>
+          <a:pPr>
+            <a:defRPr sz="1200" b="0" i="0" u="none" strike="noStrike" kern="1200" baseline="0">
+              <a:solidFill>
+                <a:schemeClr val="tx1">
+                  <a:lumMod val="65000"/>
+                  <a:lumOff val="35000"/>
+                </a:schemeClr>
+              </a:solidFill>
+              <a:latin typeface="+mn-lt"/>
+              <a:ea typeface="+mn-ea"/>
+              <a:cs typeface="+mn-cs"/>
+            </a:defRPr>
+          </a:pPr>
+          <a:endParaRPr lang="en-US"/>
+        </a:p>
+      </c:txPr>
+    </c:legend>
+    <c:plotVisOnly val="1"/>
+    <c:dispBlanksAs val="gap"/>
+    <c:showDLblsOverMax val="0"/>
+  </c:chart>
+  <c:spPr>
+    <a:solidFill>
+      <a:schemeClr val="bg1"/>
+    </a:solidFill>
+    <a:ln w="9525" cap="flat" cmpd="sng" algn="ctr">
+      <a:solidFill>
+        <a:schemeClr val="tx1">
+          <a:lumMod val="15000"/>
+          <a:lumOff val="85000"/>
+        </a:schemeClr>
+      </a:solidFill>
+      <a:round/>
+    </a:ln>
+    <a:effectLst/>
+  </c:spPr>
+  <c:txPr>
+    <a:bodyPr/>
+    <a:lstStyle/>
+    <a:p>
+      <a:pPr>
+        <a:defRPr sz="1200" baseline="0"/>
+      </a:pPr>
+      <a:endParaRPr lang="en-US"/>
+    </a:p>
+  </c:txPr>
+  <c:externalData r:id="rId3">
+    <c:autoUpdate val="0"/>
+  </c:externalData>
+</c:chartSpace>
+</file>
+
+<file path=word/charts/colors1.xml><?xml version="1.0" encoding="utf-8"?>
+<cs:colorStyle xmlns:cs="http://schemas.microsoft.com/office/drawing/2012/chartStyle" xmlns:a="http://schemas.openxmlformats.org/drawingml/2006/main" meth="cycle" id="10">
+  <a:schemeClr val="accent1"/>
+  <a:schemeClr val="accent2"/>
+  <a:schemeClr val="accent3"/>
+  <a:schemeClr val="accent4"/>
+  <a:schemeClr val="accent5"/>
+  <a:schemeClr val="accent6"/>
+  <cs:variation/>
+  <cs:variation>
+    <a:lumMod val="60000"/>
+  </cs:variation>
+  <cs:variation>
+    <a:lumMod val="80000"/>
+    <a:lumOff val="20000"/>
+  </cs:variation>
+  <cs:variation>
+    <a:lumMod val="80000"/>
+  </cs:variation>
+  <cs:variation>
+    <a:lumMod val="60000"/>
+    <a:lumOff val="40000"/>
+  </cs:variation>
+  <cs:variation>
+    <a:lumMod val="50000"/>
+  </cs:variation>
+  <cs:variation>
+    <a:lumMod val="70000"/>
+    <a:lumOff val="30000"/>
+  </cs:variation>
+  <cs:variation>
+    <a:lumMod val="70000"/>
+  </cs:variation>
+  <cs:variation>
+    <a:lumMod val="50000"/>
+    <a:lumOff val="50000"/>
+  </cs:variation>
+</cs:colorStyle>
+</file>
+
+<file path=word/charts/style1.xml><?xml version="1.0" encoding="utf-8"?>
+<cs:chartStyle xmlns:cs="http://schemas.microsoft.com/office/drawing/2012/chartStyle" xmlns:a="http://schemas.openxmlformats.org/drawingml/2006/main" id="201">
+  <cs:axisTitle>
+    <cs:lnRef idx="0"/>
+    <cs:fillRef idx="0"/>
+    <cs:effectRef idx="0"/>
+    <cs:fontRef idx="minor">
+      <a:schemeClr val="tx1">
+        <a:lumMod val="65000"/>
+        <a:lumOff val="35000"/>
+      </a:schemeClr>
+    </cs:fontRef>
+    <cs:defRPr sz="1000" kern="1200"/>
+  </cs:axisTitle>
+  <cs:categoryAxis>
+    <cs:lnRef idx="0"/>
+    <cs:fillRef idx="0"/>
+    <cs:effectRef idx="0"/>
+    <cs:fontRef idx="minor">
+      <a:schemeClr val="tx1">
+        <a:lumMod val="65000"/>
+        <a:lumOff val="35000"/>
+      </a:schemeClr>
+    </cs:fontRef>
+    <cs:spPr>
+      <a:ln w="9525" cap="flat" cmpd="sng" algn="ctr">
+        <a:solidFill>
+          <a:schemeClr val="tx1">
+            <a:lumMod val="15000"/>
+            <a:lumOff val="85000"/>
+          </a:schemeClr>
+        </a:solidFill>
+        <a:round/>
+      </a:ln>
+    </cs:spPr>
+    <cs:defRPr sz="900" kern="1200"/>
+  </cs:categoryAxis>
+  <cs:chartArea mods="allowNoFillOverride allowNoLineOverride">
+    <cs:lnRef idx="0"/>
+    <cs:fillRef idx="0"/>
+    <cs:effectRef idx="0"/>
+    <cs:fontRef idx="minor">
+      <a:schemeClr val="tx1"/>
+    </cs:fontRef>
+    <cs:spPr>
+      <a:solidFill>
+        <a:schemeClr val="bg1"/>
+      </a:solidFill>
+      <a:ln w="9525" cap="flat" cmpd="sng" algn="ctr">
+        <a:solidFill>
+          <a:schemeClr val="tx1">
+            <a:lumMod val="15000"/>
+            <a:lumOff val="85000"/>
+          </a:schemeClr>
+        </a:solidFill>
+        <a:round/>
+      </a:ln>
+    </cs:spPr>
+    <cs:defRPr sz="1000" kern="1200"/>
+  </cs:chartArea>
+  <cs:dataLabel>
+    <cs:lnRef idx="0"/>
+    <cs:fillRef idx="0"/>
+    <cs:effectRef idx="0"/>
+    <cs:fontRef idx="minor">
+      <a:schemeClr val="tx1">
+        <a:lumMod val="75000"/>
+        <a:lumOff val="25000"/>
+      </a:schemeClr>
+    </cs:fontRef>
+    <cs:defRPr sz="900" kern="1200"/>
+  </cs:dataLabel>
+  <cs:dataLabelCallout>
+    <cs:lnRef idx="0"/>
+    <cs:fillRef idx="0"/>
+    <cs:effectRef idx="0"/>
+    <cs:fontRef idx="minor">
+      <a:schemeClr val="dk1">
+        <a:lumMod val="65000"/>
+        <a:lumOff val="35000"/>
+      </a:schemeClr>
+    </cs:fontRef>
+    <cs:spPr>
+      <a:solidFill>
+        <a:schemeClr val="lt1"/>
+      </a:solidFill>
+      <a:ln>
+        <a:solidFill>
+          <a:schemeClr val="dk1">
+            <a:lumMod val="25000"/>
+            <a:lumOff val="75000"/>
+          </a:schemeClr>
+        </a:solidFill>
+      </a:ln>
+    </cs:spPr>
+    <cs:defRPr sz="900" kern="1200"/>
+    <cs:bodyPr rot="0" spcFirstLastPara="1" vertOverflow="clip" horzOverflow="clip" vert="horz" wrap="square" lIns="36576" tIns="18288" rIns="36576" bIns="18288" anchor="ctr" anchorCtr="1">
+      <a:spAutoFit/>
+    </cs:bodyPr>
+  </cs:dataLabelCallout>
+  <cs:dataPoint>
+    <cs:lnRef idx="0"/>
+    <cs:fillRef idx="1">
+      <cs:styleClr val="auto"/>
+    </cs:fillRef>
+    <cs:effectRef idx="0"/>
+    <cs:fontRef idx="minor">
+      <a:schemeClr val="tx1"/>
+    </cs:fontRef>
+  </cs:dataPoint>
+  <cs:dataPoint3D>
+    <cs:lnRef idx="0"/>
+    <cs:fillRef idx="1">
+      <cs:styleClr val="auto"/>
+    </cs:fillRef>
+    <cs:effectRef idx="0"/>
+    <cs:fontRef idx="minor">
+      <a:schemeClr val="tx1"/>
+    </cs:fontRef>
+  </cs:dataPoint3D>
+  <cs:dataPointLine>
+    <cs:lnRef idx="0">
+      <cs:styleClr val="auto"/>
+    </cs:lnRef>
+    <cs:fillRef idx="1"/>
+    <cs:effectRef idx="0"/>
+    <cs:fontRef idx="minor">
+      <a:schemeClr val="tx1"/>
+    </cs:fontRef>
+    <cs:spPr>
+      <a:ln w="28575" cap="rnd">
+        <a:solidFill>
+          <a:schemeClr val="phClr"/>
+        </a:solidFill>
+        <a:round/>
+      </a:ln>
+    </cs:spPr>
+  </cs:dataPointLine>
+  <cs:dataPointMarker>
+    <cs:lnRef idx="0">
+      <cs:styleClr val="auto"/>
+    </cs:lnRef>
+    <cs:fillRef idx="1">
+      <cs:styleClr val="auto"/>
+    </cs:fillRef>
+    <cs:effectRef idx="0"/>
+    <cs:fontRef idx="minor">
+      <a:schemeClr val="tx1"/>
+    </cs:fontRef>
+    <cs:spPr>
+      <a:ln w="9525">
+        <a:solidFill>
+          <a:schemeClr val="phClr"/>
+        </a:solidFill>
+      </a:ln>
+    </cs:spPr>
+  </cs:dataPointMarker>
+  <cs:dataPointMarkerLayout symbol="circle" size="5"/>
+  <cs:dataPointWireframe>
+    <cs:lnRef idx="0">
+      <cs:styleClr val="auto"/>
+    </cs:lnRef>
+    <cs:fillRef idx="1"/>
+    <cs:effectRef idx="0"/>
+    <cs:fontRef idx="minor">
+      <a:schemeClr val="tx1"/>
+    </cs:fontRef>
+    <cs:spPr>
+      <a:ln w="9525" cap="rnd">
+        <a:solidFill>
+          <a:schemeClr val="phClr"/>
+        </a:solidFill>
+        <a:round/>
+      </a:ln>
+    </cs:spPr>
+  </cs:dataPointWireframe>
+  <cs:dataTable>
+    <cs:lnRef idx="0"/>
+    <cs:fillRef idx="0"/>
+    <cs:effectRef idx="0"/>
+    <cs:fontRef idx="minor">
+      <a:schemeClr val="tx1">
+        <a:lumMod val="65000"/>
+        <a:lumOff val="35000"/>
+      </a:schemeClr>
+    </cs:fontRef>
+    <cs:spPr>
+      <a:noFill/>
+      <a:ln w="9525" cap="flat" cmpd="sng" algn="ctr">
+        <a:solidFill>
+          <a:schemeClr val="tx1">
+            <a:lumMod val="15000"/>
+            <a:lumOff val="85000"/>
+          </a:schemeClr>
+        </a:solidFill>
+        <a:round/>
+      </a:ln>
+    </cs:spPr>
+    <cs:defRPr sz="900" kern="1200"/>
+  </cs:dataTable>
+  <cs:downBar>
+    <cs:lnRef idx="0"/>
+    <cs:fillRef idx="0"/>
+    <cs:effectRef idx="0"/>
+    <cs:fontRef idx="minor">
+      <a:schemeClr val="dk1"/>
+    </cs:fontRef>
+    <cs:spPr>
+      <a:solidFill>
+        <a:schemeClr val="dk1">
+          <a:lumMod val="65000"/>
+          <a:lumOff val="35000"/>
+        </a:schemeClr>
+      </a:solidFill>
+      <a:ln w="9525">
+        <a:solidFill>
+          <a:schemeClr val="tx1">
+            <a:lumMod val="65000"/>
+            <a:lumOff val="35000"/>
+          </a:schemeClr>
+        </a:solidFill>
+      </a:ln>
+    </cs:spPr>
+  </cs:downBar>
+  <cs:dropLine>
+    <cs:lnRef idx="0"/>
+    <cs:fillRef idx="0"/>
+    <cs:effectRef idx="0"/>
+    <cs:fontRef idx="minor">
+      <a:schemeClr val="tx1"/>
+    </cs:fontRef>
+    <cs:spPr>
+      <a:ln w="9525" cap="flat" cmpd="sng" algn="ctr">
+        <a:solidFill>
+          <a:schemeClr val="tx1">
+            <a:lumMod val="35000"/>
+            <a:lumOff val="65000"/>
+          </a:schemeClr>
+        </a:solidFill>
+        <a:round/>
+      </a:ln>
+    </cs:spPr>
+  </cs:dropLine>
+  <cs:errorBar>
+    <cs:lnRef idx="0"/>
+    <cs:fillRef idx="0"/>
+    <cs:effectRef idx="0"/>
+    <cs:fontRef idx="minor">
+      <a:schemeClr val="tx1"/>
+    </cs:fontRef>
+    <cs:spPr>
+      <a:ln w="9525" cap="flat" cmpd="sng" algn="ctr">
+        <a:solidFill>
+          <a:schemeClr val="tx1">
+            <a:lumMod val="65000"/>
+            <a:lumOff val="35000"/>
+          </a:schemeClr>
+        </a:solidFill>
+        <a:round/>
+      </a:ln>
+    </cs:spPr>
+  </cs:errorBar>
+  <cs:floor>
+    <cs:lnRef idx="0"/>
+    <cs:fillRef idx="0"/>
+    <cs:effectRef idx="0"/>
+    <cs:fontRef idx="minor">
+      <a:schemeClr val="tx1"/>
+    </cs:fontRef>
+    <cs:spPr>
+      <a:noFill/>
+      <a:ln>
+        <a:noFill/>
+      </a:ln>
+    </cs:spPr>
+  </cs:floor>
+  <cs:gridlineMajor>
+    <cs:lnRef idx="0"/>
+    <cs:fillRef idx="0"/>
+    <cs:effectRef idx="0"/>
+    <cs:fontRef idx="minor">
+      <a:schemeClr val="tx1"/>
+    </cs:fontRef>
+    <cs:spPr>
+      <a:ln w="9525" cap="flat" cmpd="sng" algn="ctr">
+        <a:solidFill>
+          <a:schemeClr val="tx1">
+            <a:lumMod val="15000"/>
+            <a:lumOff val="85000"/>
+          </a:schemeClr>
+        </a:solidFill>
+        <a:round/>
+      </a:ln>
+    </cs:spPr>
+  </cs:gridlineMajor>
+  <cs:gridlineMinor>
+    <cs:lnRef idx="0"/>
+    <cs:fillRef idx="0"/>
+    <cs:effectRef idx="0"/>
+    <cs:fontRef idx="minor">
+      <a:schemeClr val="tx1"/>
+    </cs:fontRef>
+    <cs:spPr>
+      <a:ln w="9525" cap="flat" cmpd="sng" algn="ctr">
+        <a:solidFill>
+          <a:schemeClr val="tx1">
+            <a:lumMod val="5000"/>
+            <a:lumOff val="95000"/>
+          </a:schemeClr>
+        </a:solidFill>
+        <a:round/>
+      </a:ln>
+    </cs:spPr>
+  </cs:gridlineMinor>
+  <cs:hiLoLine>
+    <cs:lnRef idx="0"/>
+    <cs:fillRef idx="0"/>
+    <cs:effectRef idx="0"/>
+    <cs:fontRef idx="minor">
+      <a:schemeClr val="tx1"/>
+    </cs:fontRef>
+    <cs:spPr>
+      <a:ln w="9525" cap="flat" cmpd="sng" algn="ctr">
+        <a:solidFill>
+          <a:schemeClr val="tx1">
+            <a:lumMod val="75000"/>
+            <a:lumOff val="25000"/>
+          </a:schemeClr>
+        </a:solidFill>
+        <a:round/>
+      </a:ln>
+    </cs:spPr>
+  </cs:hiLoLine>
+  <cs:leaderLine>
+    <cs:lnRef idx="0"/>
+    <cs:fillRef idx="0"/>
+    <cs:effectRef idx="0"/>
+    <cs:fontRef idx="minor">
+      <a:schemeClr val="tx1"/>
+    </cs:fontRef>
+    <cs:spPr>
+      <a:ln w="9525" cap="flat" cmpd="sng" algn="ctr">
+        <a:solidFill>
+          <a:schemeClr val="tx1">
+            <a:lumMod val="35000"/>
+            <a:lumOff val="65000"/>
+          </a:schemeClr>
+        </a:solidFill>
+        <a:round/>
+      </a:ln>
+    </cs:spPr>
+  </cs:leaderLine>
+  <cs:legend>
+    <cs:lnRef idx="0"/>
+    <cs:fillRef idx="0"/>
+    <cs:effectRef idx="0"/>
+    <cs:fontRef idx="minor">
+      <a:schemeClr val="tx1">
+        <a:lumMod val="65000"/>
+        <a:lumOff val="35000"/>
+      </a:schemeClr>
+    </cs:fontRef>
+    <cs:defRPr sz="900" kern="1200"/>
+  </cs:legend>
+  <cs:plotArea mods="allowNoFillOverride allowNoLineOverride">
+    <cs:lnRef idx="0"/>
+    <cs:fillRef idx="0"/>
+    <cs:effectRef idx="0"/>
+    <cs:fontRef idx="minor">
+      <a:schemeClr val="tx1"/>
+    </cs:fontRef>
+  </cs:plotArea>
+  <cs:plotArea3D mods="allowNoFillOverride allowNoLineOverride">
+    <cs:lnRef idx="0"/>
+    <cs:fillRef idx="0"/>
+    <cs:effectRef idx="0"/>
+    <cs:fontRef idx="minor">
+      <a:schemeClr val="tx1"/>
+    </cs:fontRef>
+  </cs:plotArea3D>
+  <cs:seriesAxis>
+    <cs:lnRef idx="0"/>
+    <cs:fillRef idx="0"/>
+    <cs:effectRef idx="0"/>
+    <cs:fontRef idx="minor">
+      <a:schemeClr val="tx1">
+        <a:lumMod val="65000"/>
+        <a:lumOff val="35000"/>
+      </a:schemeClr>
+    </cs:fontRef>
+    <cs:defRPr sz="900" kern="1200"/>
+  </cs:seriesAxis>
+  <cs:seriesLine>
+    <cs:lnRef idx="0"/>
+    <cs:fillRef idx="0"/>
+    <cs:effectRef idx="0"/>
+    <cs:fontRef idx="minor">
+      <a:schemeClr val="tx1"/>
+    </cs:fontRef>
+    <cs:spPr>
+      <a:ln w="9525" cap="flat" cmpd="sng" algn="ctr">
+        <a:solidFill>
+          <a:schemeClr val="tx1">
+            <a:lumMod val="35000"/>
+            <a:lumOff val="65000"/>
+          </a:schemeClr>
+        </a:solidFill>
+        <a:round/>
+      </a:ln>
+    </cs:spPr>
+  </cs:seriesLine>
+  <cs:title>
+    <cs:lnRef idx="0"/>
+    <cs:fillRef idx="0"/>
+    <cs:effectRef idx="0"/>
+    <cs:fontRef idx="minor">
+      <a:schemeClr val="tx1">
+        <a:lumMod val="65000"/>
+        <a:lumOff val="35000"/>
+      </a:schemeClr>
+    </cs:fontRef>
+    <cs:defRPr sz="1400" b="0" kern="1200" spc="0" baseline="0"/>
+  </cs:title>
+  <cs:trendline>
+    <cs:lnRef idx="0">
+      <cs:styleClr val="auto"/>
+    </cs:lnRef>
+    <cs:fillRef idx="0"/>
+    <cs:effectRef idx="0"/>
+    <cs:fontRef idx="minor">
+      <a:schemeClr val="tx1"/>
+    </cs:fontRef>
+    <cs:spPr>
+      <a:ln w="19050" cap="rnd">
+        <a:solidFill>
+          <a:schemeClr val="phClr"/>
+        </a:solidFill>
+        <a:prstDash val="sysDot"/>
+      </a:ln>
+    </cs:spPr>
+  </cs:trendline>
+  <cs:trendlineLabel>
+    <cs:lnRef idx="0"/>
+    <cs:fillRef idx="0"/>
+    <cs:effectRef idx="0"/>
+    <cs:fontRef idx="minor">
+      <a:schemeClr val="tx1">
+        <a:lumMod val="65000"/>
+        <a:lumOff val="35000"/>
+      </a:schemeClr>
+    </cs:fontRef>
+    <cs:defRPr sz="900" kern="1200"/>
+  </cs:trendlineLabel>
+  <cs:upBar>
+    <cs:lnRef idx="0"/>
+    <cs:fillRef idx="0"/>
+    <cs:effectRef idx="0"/>
+    <cs:fontRef idx="minor">
+      <a:schemeClr val="dk1"/>
+    </cs:fontRef>
+    <cs:spPr>
+      <a:solidFill>
+        <a:schemeClr val="lt1"/>
+      </a:solidFill>
+      <a:ln w="9525">
+        <a:solidFill>
+          <a:schemeClr val="tx1">
+            <a:lumMod val="15000"/>
+            <a:lumOff val="85000"/>
+          </a:schemeClr>
+        </a:solidFill>
+      </a:ln>
+    </cs:spPr>
+  </cs:upBar>
+  <cs:valueAxis>
+    <cs:lnRef idx="0"/>
+    <cs:fillRef idx="0"/>
+    <cs:effectRef idx="0"/>
+    <cs:fontRef idx="minor">
+      <a:schemeClr val="tx1">
+        <a:lumMod val="65000"/>
+        <a:lumOff val="35000"/>
+      </a:schemeClr>
+    </cs:fontRef>
+    <cs:defRPr sz="900" kern="1200"/>
+  </cs:valueAxis>
+  <cs:wall>
+    <cs:lnRef idx="0"/>
+    <cs:fillRef idx="0"/>
+    <cs:effectRef idx="0"/>
+    <cs:fontRef idx="minor">
+      <a:schemeClr val="tx1"/>
+    </cs:fontRef>
+    <cs:spPr>
+      <a:noFill/>
+      <a:ln>
+        <a:noFill/>
+      </a:ln>
+    </cs:spPr>
+  </cs:wall>
+</cs:chartStyle>
 </file>
 
 <file path=word/theme/theme1.xml><?xml version="1.0" encoding="utf-8"?>

</xml_diff>